<commit_message>
TIM16_Dokumentacija prve faze projekta
Ispravljene sitne pogreške u tekstu
</commit_message>
<xml_diff>
--- a/Projektna dokumentacija/TIM16_Dokumentacija prve faze projekta.docx
+++ b/Projektna dokumentacija/TIM16_Dokumentacija prve faze projekta.docx
@@ -594,7 +594,7 @@
       <w:sdtContent>
         <w:p>
           <w:pPr>
-            <w:pStyle w:val="TOCNaslov"/>
+            <w:pStyle w:val="TOCHeading"/>
           </w:pPr>
           <w:r>
             <w:t>Sadržaj</w:t>
@@ -602,7 +602,7 @@
         </w:p>
         <w:p>
           <w:pPr>
-            <w:pStyle w:val="Sadraj1"/>
+            <w:pStyle w:val="TOC1"/>
             <w:tabs>
               <w:tab w:val="right" w:leader="dot" w:pos="9062"/>
             </w:tabs>
@@ -628,7 +628,7 @@
           <w:hyperlink w:anchor="_Toc386392261" w:history="1">
             <w:r>
               <w:rPr>
-                <w:rStyle w:val="Hiperveza"/>
+                <w:rStyle w:val="Hyperlink"/>
                 <w:rFonts w:ascii="Arial" w:hAnsi="Arial" w:cs="Arial"/>
                 <w:noProof/>
               </w:rPr>
@@ -686,7 +686,7 @@
         </w:p>
         <w:p>
           <w:pPr>
-            <w:pStyle w:val="Sadraj1"/>
+            <w:pStyle w:val="TOC1"/>
             <w:tabs>
               <w:tab w:val="right" w:leader="dot" w:pos="9062"/>
             </w:tabs>
@@ -703,7 +703,7 @@
           <w:hyperlink w:anchor="_Toc386392262" w:history="1">
             <w:r>
               <w:rPr>
-                <w:rStyle w:val="Hiperveza"/>
+                <w:rStyle w:val="Hyperlink"/>
                 <w:rFonts w:ascii="Arial" w:hAnsi="Arial" w:cs="Arial"/>
                 <w:noProof/>
               </w:rPr>
@@ -761,7 +761,7 @@
         </w:p>
         <w:p>
           <w:pPr>
-            <w:pStyle w:val="Sadraj1"/>
+            <w:pStyle w:val="TOC1"/>
             <w:tabs>
               <w:tab w:val="right" w:leader="dot" w:pos="9062"/>
             </w:tabs>
@@ -778,7 +778,7 @@
           <w:hyperlink w:anchor="_Toc386392263" w:history="1">
             <w:r>
               <w:rPr>
-                <w:rStyle w:val="Hiperveza"/>
+                <w:rStyle w:val="Hyperlink"/>
                 <w:rFonts w:ascii="Arial" w:hAnsi="Arial" w:cs="Arial"/>
                 <w:noProof/>
               </w:rPr>
@@ -836,7 +836,7 @@
         </w:p>
         <w:p>
           <w:pPr>
-            <w:pStyle w:val="Sadraj2"/>
+            <w:pStyle w:val="TOC2"/>
             <w:tabs>
               <w:tab w:val="right" w:leader="dot" w:pos="9062"/>
             </w:tabs>
@@ -851,7 +851,7 @@
           <w:hyperlink w:anchor="_Toc386392264" w:history="1">
             <w:r>
               <w:rPr>
-                <w:rStyle w:val="Hiperveza"/>
+                <w:rStyle w:val="Hyperlink"/>
                 <w:rFonts w:ascii="Arial" w:hAnsi="Arial" w:cs="Arial"/>
                 <w:noProof/>
               </w:rPr>
@@ -909,7 +909,7 @@
         </w:p>
         <w:p>
           <w:pPr>
-            <w:pStyle w:val="Sadraj1"/>
+            <w:pStyle w:val="TOC1"/>
             <w:tabs>
               <w:tab w:val="right" w:leader="dot" w:pos="9062"/>
             </w:tabs>
@@ -926,7 +926,7 @@
           <w:hyperlink w:anchor="_Toc386392265" w:history="1">
             <w:r>
               <w:rPr>
-                <w:rStyle w:val="Hiperveza"/>
+                <w:rStyle w:val="Hyperlink"/>
                 <w:rFonts w:ascii="Arial" w:hAnsi="Arial" w:cs="Arial"/>
                 <w:noProof/>
               </w:rPr>
@@ -984,7 +984,7 @@
         </w:p>
         <w:p>
           <w:pPr>
-            <w:pStyle w:val="Sadraj2"/>
+            <w:pStyle w:val="TOC2"/>
             <w:tabs>
               <w:tab w:val="right" w:leader="dot" w:pos="9062"/>
             </w:tabs>
@@ -999,7 +999,7 @@
           <w:hyperlink w:anchor="_Toc386392266" w:history="1">
             <w:r>
               <w:rPr>
-                <w:rStyle w:val="Hiperveza"/>
+                <w:rStyle w:val="Hyperlink"/>
                 <w:rFonts w:ascii="Arial" w:hAnsi="Arial" w:cs="Arial"/>
                 <w:noProof/>
               </w:rPr>
@@ -1057,7 +1057,7 @@
         </w:p>
         <w:p>
           <w:pPr>
-            <w:pStyle w:val="Sadraj2"/>
+            <w:pStyle w:val="TOC2"/>
             <w:tabs>
               <w:tab w:val="right" w:leader="dot" w:pos="9062"/>
             </w:tabs>
@@ -1072,7 +1072,7 @@
           <w:hyperlink w:anchor="_Toc386392267" w:history="1">
             <w:r>
               <w:rPr>
-                <w:rStyle w:val="Hiperveza"/>
+                <w:rStyle w:val="Hyperlink"/>
                 <w:rFonts w:ascii="Arial" w:hAnsi="Arial" w:cs="Arial"/>
                 <w:noProof/>
               </w:rPr>
@@ -1130,7 +1130,7 @@
         </w:p>
         <w:p>
           <w:pPr>
-            <w:pStyle w:val="Sadraj3"/>
+            <w:pStyle w:val="TOC3"/>
             <w:tabs>
               <w:tab w:val="right" w:leader="dot" w:pos="9062"/>
             </w:tabs>
@@ -1144,7 +1144,7 @@
           <w:hyperlink w:anchor="_Toc386392268" w:history="1">
             <w:r>
               <w:rPr>
-                <w:rStyle w:val="Hiperveza"/>
+                <w:rStyle w:val="Hyperlink"/>
                 <w:noProof/>
               </w:rPr>
               <w:t>Dejan Mikulinjak</w:t>
@@ -1201,7 +1201,7 @@
         </w:p>
         <w:p>
           <w:pPr>
-            <w:pStyle w:val="Sadraj3"/>
+            <w:pStyle w:val="TOC3"/>
             <w:tabs>
               <w:tab w:val="right" w:leader="dot" w:pos="9062"/>
             </w:tabs>
@@ -1215,7 +1215,7 @@
           <w:hyperlink w:anchor="_Toc386392269" w:history="1">
             <w:r>
               <w:rPr>
-                <w:rStyle w:val="Hiperveza"/>
+                <w:rStyle w:val="Hyperlink"/>
                 <w:i/>
                 <w:noProof/>
               </w:rPr>
@@ -1273,7 +1273,7 @@
         </w:p>
         <w:p>
           <w:pPr>
-            <w:pStyle w:val="Sadraj3"/>
+            <w:pStyle w:val="TOC3"/>
             <w:tabs>
               <w:tab w:val="right" w:leader="dot" w:pos="9062"/>
             </w:tabs>
@@ -1287,7 +1287,7 @@
           <w:hyperlink w:anchor="_Toc386392270" w:history="1">
             <w:r>
               <w:rPr>
-                <w:rStyle w:val="Hiperveza"/>
+                <w:rStyle w:val="Hyperlink"/>
                 <w:i/>
                 <w:noProof/>
               </w:rPr>
@@ -1345,7 +1345,7 @@
         </w:p>
         <w:p>
           <w:pPr>
-            <w:pStyle w:val="Sadraj3"/>
+            <w:pStyle w:val="TOC3"/>
             <w:tabs>
               <w:tab w:val="right" w:leader="dot" w:pos="9062"/>
             </w:tabs>
@@ -1359,7 +1359,7 @@
           <w:hyperlink w:anchor="_Toc386392271" w:history="1">
             <w:r>
               <w:rPr>
-                <w:rStyle w:val="Hiperveza"/>
+                <w:rStyle w:val="Hyperlink"/>
                 <w:i/>
                 <w:noProof/>
               </w:rPr>
@@ -1417,7 +1417,7 @@
         </w:p>
         <w:p>
           <w:pPr>
-            <w:pStyle w:val="Sadraj3"/>
+            <w:pStyle w:val="TOC3"/>
             <w:tabs>
               <w:tab w:val="right" w:leader="dot" w:pos="9062"/>
             </w:tabs>
@@ -1431,7 +1431,7 @@
           <w:hyperlink w:anchor="_Toc386392272" w:history="1">
             <w:r>
               <w:rPr>
-                <w:rStyle w:val="Hiperveza"/>
+                <w:rStyle w:val="Hyperlink"/>
                 <w:i/>
                 <w:noProof/>
               </w:rPr>
@@ -1489,7 +1489,7 @@
         </w:p>
         <w:p>
           <w:pPr>
-            <w:pStyle w:val="Sadraj2"/>
+            <w:pStyle w:val="TOC2"/>
             <w:tabs>
               <w:tab w:val="right" w:leader="dot" w:pos="9062"/>
             </w:tabs>
@@ -1504,7 +1504,7 @@
           <w:hyperlink w:anchor="_Toc386392273" w:history="1">
             <w:r>
               <w:rPr>
-                <w:rStyle w:val="Hiperveza"/>
+                <w:rStyle w:val="Hyperlink"/>
                 <w:rFonts w:ascii="Arial" w:hAnsi="Arial" w:cs="Arial"/>
                 <w:noProof/>
               </w:rPr>
@@ -1562,7 +1562,7 @@
         </w:p>
         <w:p>
           <w:pPr>
-            <w:pStyle w:val="Sadraj2"/>
+            <w:pStyle w:val="TOC2"/>
             <w:tabs>
               <w:tab w:val="right" w:leader="dot" w:pos="9062"/>
             </w:tabs>
@@ -1577,7 +1577,7 @@
           <w:hyperlink w:anchor="_Toc386392274" w:history="1">
             <w:r>
               <w:rPr>
-                <w:rStyle w:val="Hiperveza"/>
+                <w:rStyle w:val="Hyperlink"/>
                 <w:rFonts w:ascii="Arial" w:hAnsi="Arial" w:cs="Arial"/>
                 <w:noProof/>
               </w:rPr>
@@ -1635,7 +1635,7 @@
         </w:p>
         <w:p>
           <w:pPr>
-            <w:pStyle w:val="Sadraj2"/>
+            <w:pStyle w:val="TOC2"/>
             <w:tabs>
               <w:tab w:val="right" w:leader="dot" w:pos="9062"/>
             </w:tabs>
@@ -1650,7 +1650,7 @@
           <w:hyperlink w:anchor="_Toc386392275" w:history="1">
             <w:r>
               <w:rPr>
-                <w:rStyle w:val="Hiperveza"/>
+                <w:rStyle w:val="Hyperlink"/>
                 <w:rFonts w:ascii="Arial" w:hAnsi="Arial" w:cs="Arial"/>
                 <w:noProof/>
               </w:rPr>
@@ -1708,7 +1708,7 @@
         </w:p>
         <w:p>
           <w:pPr>
-            <w:pStyle w:val="Sadraj2"/>
+            <w:pStyle w:val="TOC2"/>
             <w:tabs>
               <w:tab w:val="right" w:leader="dot" w:pos="9062"/>
             </w:tabs>
@@ -1723,7 +1723,7 @@
           <w:hyperlink w:anchor="_Toc386392276" w:history="1">
             <w:r>
               <w:rPr>
-                <w:rStyle w:val="Hiperveza"/>
+                <w:rStyle w:val="Hyperlink"/>
                 <w:rFonts w:ascii="Arial" w:hAnsi="Arial" w:cs="Arial"/>
                 <w:noProof/>
               </w:rPr>
@@ -1781,7 +1781,7 @@
         </w:p>
         <w:p>
           <w:pPr>
-            <w:pStyle w:val="Sadraj1"/>
+            <w:pStyle w:val="TOC1"/>
             <w:tabs>
               <w:tab w:val="right" w:leader="dot" w:pos="9062"/>
             </w:tabs>
@@ -1798,7 +1798,7 @@
           <w:hyperlink w:anchor="_Toc386392277" w:history="1">
             <w:r>
               <w:rPr>
-                <w:rStyle w:val="Hiperveza"/>
+                <w:rStyle w:val="Hyperlink"/>
                 <w:rFonts w:ascii="Arial" w:hAnsi="Arial" w:cs="Arial"/>
                 <w:noProof/>
               </w:rPr>
@@ -1856,7 +1856,7 @@
         </w:p>
         <w:p>
           <w:pPr>
-            <w:pStyle w:val="Sadraj1"/>
+            <w:pStyle w:val="TOC1"/>
             <w:tabs>
               <w:tab w:val="right" w:leader="dot" w:pos="9062"/>
             </w:tabs>
@@ -1873,7 +1873,7 @@
           <w:hyperlink w:anchor="_Toc386392278" w:history="1">
             <w:r>
               <w:rPr>
-                <w:rStyle w:val="Hiperveza"/>
+                <w:rStyle w:val="Hyperlink"/>
                 <w:rFonts w:ascii="Arial" w:hAnsi="Arial" w:cs="Arial"/>
                 <w:noProof/>
               </w:rPr>
@@ -1931,7 +1931,7 @@
         </w:p>
         <w:p>
           <w:pPr>
-            <w:pStyle w:val="Sadraj2"/>
+            <w:pStyle w:val="TOC2"/>
             <w:tabs>
               <w:tab w:val="right" w:leader="dot" w:pos="9062"/>
             </w:tabs>
@@ -1946,7 +1946,7 @@
           <w:hyperlink w:anchor="_Toc386392279" w:history="1">
             <w:r>
               <w:rPr>
-                <w:rStyle w:val="Hiperveza"/>
+                <w:rStyle w:val="Hyperlink"/>
                 <w:rFonts w:ascii="Arial" w:hAnsi="Arial" w:cs="Arial"/>
                 <w:noProof/>
               </w:rPr>
@@ -2004,7 +2004,7 @@
         </w:p>
         <w:p>
           <w:pPr>
-            <w:pStyle w:val="Sadraj2"/>
+            <w:pStyle w:val="TOC2"/>
             <w:tabs>
               <w:tab w:val="right" w:leader="dot" w:pos="9062"/>
             </w:tabs>
@@ -2019,7 +2019,7 @@
           <w:hyperlink w:anchor="_Toc386392280" w:history="1">
             <w:r>
               <w:rPr>
-                <w:rStyle w:val="Hiperveza"/>
+                <w:rStyle w:val="Hyperlink"/>
                 <w:rFonts w:ascii="Arial" w:hAnsi="Arial" w:cs="Arial"/>
                 <w:noProof/>
               </w:rPr>
@@ -2077,7 +2077,7 @@
         </w:p>
         <w:p>
           <w:pPr>
-            <w:pStyle w:val="Sadraj3"/>
+            <w:pStyle w:val="TOC3"/>
             <w:tabs>
               <w:tab w:val="right" w:leader="dot" w:pos="9062"/>
             </w:tabs>
@@ -2091,7 +2091,7 @@
           <w:hyperlink w:anchor="_Toc386392281" w:history="1">
             <w:r>
               <w:rPr>
-                <w:rStyle w:val="Hiperveza"/>
+                <w:rStyle w:val="Hyperlink"/>
                 <w:rFonts w:ascii="Arial" w:hAnsi="Arial" w:cs="Arial"/>
                 <w:noProof/>
               </w:rPr>
@@ -2149,7 +2149,7 @@
         </w:p>
         <w:p>
           <w:pPr>
-            <w:pStyle w:val="Sadraj3"/>
+            <w:pStyle w:val="TOC3"/>
             <w:tabs>
               <w:tab w:val="right" w:leader="dot" w:pos="9062"/>
             </w:tabs>
@@ -2163,7 +2163,7 @@
           <w:hyperlink w:anchor="_Toc386392282" w:history="1">
             <w:r>
               <w:rPr>
-                <w:rStyle w:val="Hiperveza"/>
+                <w:rStyle w:val="Hyperlink"/>
                 <w:rFonts w:ascii="Arial" w:hAnsi="Arial" w:cs="Arial"/>
                 <w:noProof/>
               </w:rPr>
@@ -2221,7 +2221,7 @@
         </w:p>
         <w:p>
           <w:pPr>
-            <w:pStyle w:val="Sadraj3"/>
+            <w:pStyle w:val="TOC3"/>
             <w:tabs>
               <w:tab w:val="right" w:leader="dot" w:pos="9062"/>
             </w:tabs>
@@ -2235,7 +2235,7 @@
           <w:hyperlink w:anchor="_Toc386392283" w:history="1">
             <w:r>
               <w:rPr>
-                <w:rStyle w:val="Hiperveza"/>
+                <w:rStyle w:val="Hyperlink"/>
                 <w:rFonts w:ascii="Arial" w:hAnsi="Arial" w:cs="Arial"/>
                 <w:noProof/>
               </w:rPr>
@@ -2293,7 +2293,7 @@
         </w:p>
         <w:p>
           <w:pPr>
-            <w:pStyle w:val="Sadraj3"/>
+            <w:pStyle w:val="TOC3"/>
             <w:tabs>
               <w:tab w:val="right" w:leader="dot" w:pos="9062"/>
             </w:tabs>
@@ -2307,7 +2307,7 @@
           <w:hyperlink w:anchor="_Toc386392284" w:history="1">
             <w:r>
               <w:rPr>
-                <w:rStyle w:val="Hiperveza"/>
+                <w:rStyle w:val="Hyperlink"/>
                 <w:rFonts w:ascii="Arial" w:hAnsi="Arial" w:cs="Arial"/>
                 <w:noProof/>
               </w:rPr>
@@ -2365,7 +2365,7 @@
         </w:p>
         <w:p>
           <w:pPr>
-            <w:pStyle w:val="Sadraj3"/>
+            <w:pStyle w:val="TOC3"/>
             <w:tabs>
               <w:tab w:val="right" w:leader="dot" w:pos="9062"/>
             </w:tabs>
@@ -2379,7 +2379,7 @@
           <w:hyperlink w:anchor="_Toc386392285" w:history="1">
             <w:r>
               <w:rPr>
-                <w:rStyle w:val="Hiperveza"/>
+                <w:rStyle w:val="Hyperlink"/>
                 <w:rFonts w:ascii="Arial" w:hAnsi="Arial" w:cs="Arial"/>
                 <w:noProof/>
               </w:rPr>
@@ -2437,7 +2437,7 @@
         </w:p>
         <w:p>
           <w:pPr>
-            <w:pStyle w:val="Sadraj3"/>
+            <w:pStyle w:val="TOC3"/>
             <w:tabs>
               <w:tab w:val="right" w:leader="dot" w:pos="9062"/>
             </w:tabs>
@@ -2451,7 +2451,7 @@
           <w:hyperlink w:anchor="_Toc386392286" w:history="1">
             <w:r>
               <w:rPr>
-                <w:rStyle w:val="Hiperveza"/>
+                <w:rStyle w:val="Hyperlink"/>
                 <w:rFonts w:ascii="Arial" w:hAnsi="Arial" w:cs="Arial"/>
                 <w:noProof/>
               </w:rPr>
@@ -2509,7 +2509,7 @@
         </w:p>
         <w:p>
           <w:pPr>
-            <w:pStyle w:val="Sadraj3"/>
+            <w:pStyle w:val="TOC3"/>
             <w:tabs>
               <w:tab w:val="right" w:leader="dot" w:pos="9062"/>
             </w:tabs>
@@ -2523,7 +2523,7 @@
           <w:hyperlink w:anchor="_Toc386392287" w:history="1">
             <w:r>
               <w:rPr>
-                <w:rStyle w:val="Hiperveza"/>
+                <w:rStyle w:val="Hyperlink"/>
                 <w:rFonts w:ascii="Arial" w:hAnsi="Arial" w:cs="Arial"/>
                 <w:noProof/>
               </w:rPr>
@@ -2581,7 +2581,7 @@
         </w:p>
         <w:p>
           <w:pPr>
-            <w:pStyle w:val="Sadraj3"/>
+            <w:pStyle w:val="TOC3"/>
             <w:tabs>
               <w:tab w:val="right" w:leader="dot" w:pos="9062"/>
             </w:tabs>
@@ -2595,7 +2595,7 @@
           <w:hyperlink w:anchor="_Toc386392288" w:history="1">
             <w:r>
               <w:rPr>
-                <w:rStyle w:val="Hiperveza"/>
+                <w:rStyle w:val="Hyperlink"/>
                 <w:rFonts w:ascii="Arial" w:hAnsi="Arial" w:cs="Arial"/>
                 <w:noProof/>
               </w:rPr>
@@ -2653,7 +2653,7 @@
         </w:p>
         <w:p>
           <w:pPr>
-            <w:pStyle w:val="Sadraj3"/>
+            <w:pStyle w:val="TOC3"/>
             <w:tabs>
               <w:tab w:val="right" w:leader="dot" w:pos="9062"/>
             </w:tabs>
@@ -2667,7 +2667,7 @@
           <w:hyperlink w:anchor="_Toc386392289" w:history="1">
             <w:r>
               <w:rPr>
-                <w:rStyle w:val="Hiperveza"/>
+                <w:rStyle w:val="Hyperlink"/>
                 <w:rFonts w:ascii="Arial" w:hAnsi="Arial" w:cs="Arial"/>
                 <w:noProof/>
               </w:rPr>
@@ -2725,7 +2725,7 @@
         </w:p>
         <w:p>
           <w:pPr>
-            <w:pStyle w:val="Sadraj3"/>
+            <w:pStyle w:val="TOC3"/>
             <w:tabs>
               <w:tab w:val="right" w:leader="dot" w:pos="9062"/>
             </w:tabs>
@@ -2739,7 +2739,7 @@
           <w:hyperlink w:anchor="_Toc386392290" w:history="1">
             <w:r>
               <w:rPr>
-                <w:rStyle w:val="Hiperveza"/>
+                <w:rStyle w:val="Hyperlink"/>
                 <w:rFonts w:ascii="Arial" w:hAnsi="Arial" w:cs="Arial"/>
                 <w:noProof/>
               </w:rPr>
@@ -2797,7 +2797,7 @@
         </w:p>
         <w:p>
           <w:pPr>
-            <w:pStyle w:val="Sadraj3"/>
+            <w:pStyle w:val="TOC3"/>
             <w:tabs>
               <w:tab w:val="right" w:leader="dot" w:pos="9062"/>
             </w:tabs>
@@ -2811,7 +2811,7 @@
           <w:hyperlink w:anchor="_Toc386392291" w:history="1">
             <w:r>
               <w:rPr>
-                <w:rStyle w:val="Hiperveza"/>
+                <w:rStyle w:val="Hyperlink"/>
                 <w:rFonts w:ascii="Arial" w:hAnsi="Arial" w:cs="Arial"/>
                 <w:noProof/>
               </w:rPr>
@@ -2869,7 +2869,7 @@
         </w:p>
         <w:p>
           <w:pPr>
-            <w:pStyle w:val="Sadraj1"/>
+            <w:pStyle w:val="TOC1"/>
             <w:tabs>
               <w:tab w:val="right" w:leader="dot" w:pos="9062"/>
             </w:tabs>
@@ -2886,7 +2886,7 @@
           <w:hyperlink w:anchor="_Toc386392292" w:history="1">
             <w:r>
               <w:rPr>
-                <w:rStyle w:val="Hiperveza"/>
+                <w:rStyle w:val="Hyperlink"/>
                 <w:rFonts w:ascii="Arial" w:hAnsi="Arial" w:cs="Arial"/>
                 <w:noProof/>
               </w:rPr>
@@ -2944,7 +2944,7 @@
         </w:p>
         <w:p>
           <w:pPr>
-            <w:pStyle w:val="Sadraj2"/>
+            <w:pStyle w:val="TOC2"/>
             <w:tabs>
               <w:tab w:val="right" w:leader="dot" w:pos="9062"/>
             </w:tabs>
@@ -2959,7 +2959,7 @@
           <w:hyperlink w:anchor="_Toc386392293" w:history="1">
             <w:r>
               <w:rPr>
-                <w:rStyle w:val="Hiperveza"/>
+                <w:rStyle w:val="Hyperlink"/>
                 <w:rFonts w:ascii="Arial" w:hAnsi="Arial" w:cs="Arial"/>
                 <w:noProof/>
               </w:rPr>
@@ -3017,7 +3017,7 @@
         </w:p>
         <w:p>
           <w:pPr>
-            <w:pStyle w:val="Sadraj2"/>
+            <w:pStyle w:val="TOC2"/>
             <w:tabs>
               <w:tab w:val="right" w:leader="dot" w:pos="9062"/>
             </w:tabs>
@@ -3032,7 +3032,7 @@
           <w:hyperlink w:anchor="_Toc386392294" w:history="1">
             <w:r>
               <w:rPr>
-                <w:rStyle w:val="Hiperveza"/>
+                <w:rStyle w:val="Hyperlink"/>
                 <w:rFonts w:ascii="Arial" w:hAnsi="Arial" w:cs="Arial"/>
                 <w:noProof/>
               </w:rPr>
@@ -3097,7 +3097,7 @@
     </w:sdt>
     <w:p>
       <w:pPr>
-        <w:pStyle w:val="Naslov1"/>
+        <w:pStyle w:val="Heading1"/>
       </w:pPr>
     </w:p>
     <w:p>
@@ -3115,12 +3115,12 @@
     </w:p>
     <w:p>
       <w:pPr>
-        <w:pStyle w:val="Naslov1"/>
-      </w:pPr>
-    </w:p>
-    <w:p>
-      <w:pPr>
-        <w:pStyle w:val="Naslov1"/>
+        <w:pStyle w:val="Heading1"/>
+      </w:pPr>
+    </w:p>
+    <w:p>
+      <w:pPr>
+        <w:pStyle w:val="Heading1"/>
         <w:jc w:val="center"/>
         <w:rPr>
           <w:rFonts w:ascii="Arial" w:hAnsi="Arial" w:cs="Arial"/>
@@ -3143,7 +3143,7 @@
     </w:p>
     <w:p>
       <w:pPr>
-        <w:pStyle w:val="Naslov1"/>
+        <w:pStyle w:val="Heading1"/>
         <w:jc w:val="center"/>
         <w:rPr>
           <w:rFonts w:ascii="Arial" w:hAnsi="Arial" w:cs="Arial"/>
@@ -3155,7 +3155,7 @@
     </w:p>
     <w:p>
       <w:pPr>
-        <w:pStyle w:val="Naslov1"/>
+        <w:pStyle w:val="Heading1"/>
         <w:jc w:val="center"/>
         <w:rPr>
           <w:rFonts w:ascii="Arial" w:hAnsi="Arial" w:cs="Arial"/>
@@ -3178,7 +3178,7 @@
     </w:p>
     <w:p>
       <w:pPr>
-        <w:pStyle w:val="Naslov1"/>
+        <w:pStyle w:val="Heading1"/>
         <w:jc w:val="center"/>
         <w:rPr>
           <w:rFonts w:ascii="Arial" w:hAnsi="Arial" w:cs="Arial"/>
@@ -3211,7 +3211,7 @@
     </w:p>
     <w:p>
       <w:pPr>
-        <w:pStyle w:val="Naslov1"/>
+        <w:pStyle w:val="Heading1"/>
         <w:jc w:val="center"/>
         <w:rPr>
           <w:rFonts w:ascii="Arial" w:hAnsi="Arial" w:cs="Arial"/>
@@ -3235,7 +3235,7 @@
     </w:p>
     <w:p>
       <w:pPr>
-        <w:pStyle w:val="Naslov2"/>
+        <w:pStyle w:val="Heading2"/>
         <w:rPr>
           <w:rFonts w:ascii="Arial" w:hAnsi="Arial" w:cs="Arial"/>
           <w:color w:val="auto"/>
@@ -3246,7 +3246,7 @@
     </w:p>
     <w:p>
       <w:pPr>
-        <w:pStyle w:val="Naslov2"/>
+        <w:pStyle w:val="Heading2"/>
         <w:rPr>
           <w:rFonts w:ascii="Arial" w:hAnsi="Arial" w:cs="Arial"/>
           <w:color w:val="auto"/>
@@ -3257,7 +3257,7 @@
     </w:p>
     <w:p>
       <w:pPr>
-        <w:pStyle w:val="Naslov2"/>
+        <w:pStyle w:val="Heading2"/>
         <w:rPr>
           <w:rFonts w:ascii="Arial" w:hAnsi="Arial" w:cs="Arial"/>
           <w:color w:val="auto"/>
@@ -3369,7 +3369,13 @@
         <w:jc w:val="both"/>
       </w:pPr>
       <w:r>
-        <w:t>Aplikacija je namijenjena radnicima u autoservisu i time će omogućivati: unosa novih klijenata u aplikaciju, unosa vozila pripadajućim klijenata, unos dijelova  koje je moguće promijeniti na automobilu, izradu radnog naloga i njegovo manipuliranje, izradu računa i mogućnost  izrade izvještaja o stanju i popravcima automobila. Ujedno pregled popravaka automobila za klijenta autoservisa koji će biti realiziran preko prijave i statusa korisnika. Tako će se klijent prijaviti u aplikaciju i bit će u mogućnosti pratiti popravke na svojim automobilima. Stoga je uz unos korisnika vezan proces izdavanja korisničkih podataka klijentu za njegovu prijavu.  Radni nalog će se kreirati kod prijema klijenta a kasnije će se prikazivati u radionici gdje će bit potreban. U radionici je potrebno omogućiti  nadopunjavanje radnog naloga kako bi se pratilo stanje izvršenih radova.  Nkraju, izrada računa vršit će se preko radnog naloga,  popisa stavki i pripadajućih cijena koje će aplikacija dohvaćati iz baze podataka.  Sama promjena tih stavki ili dodavanje novih bit će dostupna kod  mogućnosti za unos dijelova.</w:t>
+        <w:t>Aplikacija je namijenjena radnicima u autoservisu i time će omogućivati: unosa novih klijenata u aplikaciju, unosa vozila pripadajućim klijenata, unos dijelova  koje je moguće promijeniti na automobilu, izradu radnog naloga i njegovo manipuliranje, izradu računa i mogućnost  izrade izvještaja o stanju i popravcima automobila. Ujedno pregled popravaka automobila za klijenta autoservisa koji će biti realiziran preko prijave i statusa korisnika. Tako će se klijent prijaviti u aplikaciju i bit će u mogućnosti pratiti popravke na svojim automobilima. Stoga je uz unos korisnika vezan proces izdavanja korisničkih podataka klijentu za njegovu prijavu.  Radni nalog će se kreirati kod prijema klijenta a kasnije će se prikazivati u radionici gdje će bit potreban. U radionici je potrebno omogućiti  nadopunjavanje radnog naloga kako bi se pratilo stanje izvršenih radova.  N</w:t>
+      </w:r>
+      <w:r>
+        <w:t xml:space="preserve">a </w:t>
+      </w:r>
+      <w:r>
+        <w:t>kraju, izrada računa vršit će se preko radnog naloga,  popisa stavki i pripadajućih cijena koje će aplikacija dohvaćati iz baze podataka.  Sama promjena tih stavki ili dodavanje novih bit će dostupna kod  mogućnosti za unos dijelova.</w:t>
       </w:r>
     </w:p>
     <w:p>
@@ -3799,7 +3805,13 @@
         <w:jc w:val="both"/>
       </w:pPr>
       <w:r>
-        <w:t>-prijava u sustav</w:t>
+        <w:t>-</w:t>
+      </w:r>
+      <w:r>
+        <w:t xml:space="preserve"> </w:t>
+      </w:r>
+      <w:r>
+        <w:t>prijava u sustav</w:t>
       </w:r>
     </w:p>
     <w:p>
@@ -3817,7 +3829,13 @@
         <w:jc w:val="both"/>
       </w:pPr>
       <w:r>
-        <w:t>-izdavanje korisničkih podataka</w:t>
+        <w:t>-</w:t>
+      </w:r>
+      <w:r>
+        <w:t xml:space="preserve"> </w:t>
+      </w:r>
+      <w:r>
+        <w:t>izdavanje korisničkih podataka</w:t>
       </w:r>
     </w:p>
     <w:p>
@@ -3999,7 +4017,7 @@
     </w:p>
     <w:p>
       <w:pPr>
-        <w:pStyle w:val="Naslov1"/>
+        <w:pStyle w:val="Heading1"/>
         <w:jc w:val="center"/>
         <w:rPr>
           <w:rFonts w:ascii="Arial" w:hAnsi="Arial" w:cs="Arial"/>
@@ -4023,7 +4041,7 @@
     </w:p>
     <w:p>
       <w:pPr>
-        <w:pStyle w:val="Naslov2"/>
+        <w:pStyle w:val="Heading2"/>
         <w:rPr>
           <w:rFonts w:ascii="Arial" w:hAnsi="Arial" w:cs="Arial"/>
           <w:color w:val="auto"/>
@@ -4034,7 +4052,7 @@
     </w:p>
     <w:p>
       <w:pPr>
-        <w:pStyle w:val="Naslov2"/>
+        <w:pStyle w:val="Heading2"/>
         <w:rPr>
           <w:rFonts w:ascii="Arial" w:hAnsi="Arial" w:cs="Arial"/>
           <w:color w:val="auto"/>
@@ -4045,7 +4063,7 @@
     </w:p>
     <w:p>
       <w:pPr>
-        <w:pStyle w:val="Naslov2"/>
+        <w:pStyle w:val="Heading2"/>
         <w:rPr>
           <w:rFonts w:ascii="Arial" w:hAnsi="Arial" w:cs="Arial"/>
           <w:color w:val="auto"/>
@@ -4134,7 +4152,7 @@
     </w:p>
     <w:p>
       <w:pPr>
-        <w:pStyle w:val="Naslov2"/>
+        <w:pStyle w:val="Heading2"/>
         <w:rPr>
           <w:rFonts w:ascii="Arial" w:hAnsi="Arial" w:cs="Arial"/>
           <w:color w:val="auto"/>
@@ -4145,7 +4163,7 @@
     </w:p>
     <w:p>
       <w:pPr>
-        <w:pStyle w:val="Naslov2"/>
+        <w:pStyle w:val="Heading2"/>
         <w:rPr>
           <w:rFonts w:ascii="Arial" w:hAnsi="Arial" w:cs="Arial"/>
           <w:color w:val="auto"/>
@@ -5216,7 +5234,7 @@
     </w:p>
     <w:p>
       <w:pPr>
-        <w:pStyle w:val="Opisslike"/>
+        <w:pStyle w:val="Caption"/>
         <w:jc w:val="center"/>
       </w:pPr>
       <w:r>
@@ -5258,7 +5276,7 @@
     <w:p/>
     <w:tbl>
       <w:tblPr>
-        <w:tblStyle w:val="Srednjareetka3-Isticanje5"/>
+        <w:tblStyle w:val="MediumGrid3-Accent5"/>
         <w:tblW w:w="0" w:type="auto"/>
         <w:tblLook w:val="04A0"/>
       </w:tblPr>
@@ -5278,7 +5296,7 @@
           </w:tcPr>
           <w:p>
             <w:pPr>
-              <w:pStyle w:val="Naslov3"/>
+              <w:pStyle w:val="Heading3"/>
               <w:outlineLvl w:val="2"/>
               <w:rPr>
                 <w:color w:val="auto"/>
@@ -5349,7 +5367,7 @@
           </w:tcPr>
           <w:p>
             <w:pPr>
-              <w:pStyle w:val="Naslov3"/>
+              <w:pStyle w:val="Heading3"/>
               <w:outlineLvl w:val="2"/>
               <w:rPr>
                 <w:i/>
@@ -5392,7 +5410,7 @@
           </w:tcPr>
           <w:p>
             <w:pPr>
-              <w:pStyle w:val="Naslov3"/>
+              <w:pStyle w:val="Heading3"/>
               <w:outlineLvl w:val="2"/>
               <w:rPr>
                 <w:i/>
@@ -5455,7 +5473,7 @@
           </w:tcPr>
           <w:p>
             <w:pPr>
-              <w:pStyle w:val="Naslov3"/>
+              <w:pStyle w:val="Heading3"/>
               <w:outlineLvl w:val="2"/>
               <w:rPr>
                 <w:i/>
@@ -5498,7 +5516,7 @@
           </w:tcPr>
           <w:p>
             <w:pPr>
-              <w:pStyle w:val="Naslov3"/>
+              <w:pStyle w:val="Heading3"/>
               <w:outlineLvl w:val="2"/>
               <w:rPr>
                 <w:i/>
@@ -5596,7 +5614,7 @@
           </w:tcPr>
           <w:p>
             <w:pPr>
-              <w:pStyle w:val="Naslov3"/>
+              <w:pStyle w:val="Heading3"/>
               <w:outlineLvl w:val="2"/>
               <w:rPr>
                 <w:i/>
@@ -5639,7 +5657,7 @@
           </w:tcPr>
           <w:p>
             <w:pPr>
-              <w:pStyle w:val="Naslov3"/>
+              <w:pStyle w:val="Heading3"/>
               <w:outlineLvl w:val="2"/>
               <w:rPr>
                 <w:i/>
@@ -5742,7 +5760,7 @@
           </w:tcPr>
           <w:p>
             <w:pPr>
-              <w:pStyle w:val="Naslov3"/>
+              <w:pStyle w:val="Heading3"/>
               <w:outlineLvl w:val="2"/>
               <w:rPr>
                 <w:i/>
@@ -5785,7 +5803,7 @@
           </w:tcPr>
           <w:p>
             <w:pPr>
-              <w:pStyle w:val="Naslov3"/>
+              <w:pStyle w:val="Heading3"/>
               <w:outlineLvl w:val="2"/>
               <w:rPr>
                 <w:i/>
@@ -5831,7 +5849,7 @@
           </w:tcPr>
           <w:p>
             <w:pPr>
-              <w:pStyle w:val="Naslov3"/>
+              <w:pStyle w:val="Heading3"/>
               <w:outlineLvl w:val="2"/>
               <w:rPr>
                 <w:i/>
@@ -5883,7 +5901,7 @@
           </w:tcPr>
           <w:p>
             <w:pPr>
-              <w:pStyle w:val="Naslov3"/>
+              <w:pStyle w:val="Heading3"/>
               <w:outlineLvl w:val="2"/>
               <w:rPr>
                 <w:i/>
@@ -5929,7 +5947,7 @@
           </w:tcPr>
           <w:p>
             <w:pPr>
-              <w:pStyle w:val="Naslov3"/>
+              <w:pStyle w:val="Heading3"/>
               <w:outlineLvl w:val="2"/>
               <w:rPr>
                 <w:i/>
@@ -5988,7 +6006,7 @@
           </w:tcPr>
           <w:p>
             <w:pPr>
-              <w:pStyle w:val="Naslov3"/>
+              <w:pStyle w:val="Heading3"/>
               <w:outlineLvl w:val="2"/>
               <w:rPr>
                 <w:i/>
@@ -6025,7 +6043,7 @@
     </w:tbl>
     <w:p>
       <w:pPr>
-        <w:pStyle w:val="Naslov2"/>
+        <w:pStyle w:val="Heading2"/>
         <w:rPr>
           <w:rFonts w:ascii="Arial" w:hAnsi="Arial" w:cs="Arial"/>
           <w:color w:val="auto"/>
@@ -6036,7 +6054,7 @@
     </w:p>
     <w:p>
       <w:pPr>
-        <w:pStyle w:val="Naslov2"/>
+        <w:pStyle w:val="Heading2"/>
         <w:rPr>
           <w:rFonts w:ascii="Arial" w:hAnsi="Arial" w:cs="Arial"/>
           <w:color w:val="auto"/>
@@ -6047,7 +6065,7 @@
     </w:p>
     <w:p>
       <w:pPr>
-        <w:pStyle w:val="Naslov2"/>
+        <w:pStyle w:val="Heading2"/>
         <w:rPr>
           <w:rFonts w:ascii="Arial" w:hAnsi="Arial" w:cs="Arial"/>
           <w:color w:val="auto"/>
@@ -6058,7 +6076,7 @@
     </w:p>
     <w:p>
       <w:pPr>
-        <w:pStyle w:val="Naslov2"/>
+        <w:pStyle w:val="Heading2"/>
         <w:rPr>
           <w:rFonts w:ascii="Arial" w:hAnsi="Arial" w:cs="Arial"/>
           <w:color w:val="auto"/>
@@ -6251,7 +6269,7 @@
     </w:p>
     <w:p>
       <w:pPr>
-        <w:pStyle w:val="Opisslike"/>
+        <w:pStyle w:val="Caption"/>
         <w:jc w:val="center"/>
       </w:pPr>
       <w:r>
@@ -6271,7 +6289,7 @@
     </w:p>
     <w:p>
       <w:pPr>
-        <w:pStyle w:val="Naslov2"/>
+        <w:pStyle w:val="Heading2"/>
         <w:rPr>
           <w:rFonts w:ascii="Arial" w:hAnsi="Arial" w:cs="Arial"/>
           <w:color w:val="auto"/>
@@ -6282,7 +6300,7 @@
     </w:p>
     <w:p>
       <w:pPr>
-        <w:pStyle w:val="Naslov2"/>
+        <w:pStyle w:val="Heading2"/>
         <w:rPr>
           <w:rFonts w:ascii="Arial" w:hAnsi="Arial" w:cs="Arial"/>
           <w:color w:val="auto"/>
@@ -6293,7 +6311,7 @@
     </w:p>
     <w:p>
       <w:pPr>
-        <w:pStyle w:val="Naslov2"/>
+        <w:pStyle w:val="Heading2"/>
         <w:rPr>
           <w:rFonts w:ascii="Arial" w:hAnsi="Arial" w:cs="Arial"/>
           <w:color w:val="auto"/>
@@ -6304,7 +6322,7 @@
     </w:p>
     <w:p>
       <w:pPr>
-        <w:pStyle w:val="Naslov2"/>
+        <w:pStyle w:val="Heading2"/>
         <w:rPr>
           <w:rFonts w:ascii="Arial" w:hAnsi="Arial" w:cs="Arial"/>
           <w:color w:val="auto"/>
@@ -6335,7 +6353,7 @@
     </w:p>
     <w:p>
       <w:pPr>
-        <w:pStyle w:val="Naslov2"/>
+        <w:pStyle w:val="Heading2"/>
         <w:rPr>
           <w:rFonts w:ascii="Arial" w:hAnsi="Arial" w:cs="Arial"/>
           <w:color w:val="auto"/>
@@ -6529,7 +6547,7 @@
     </w:p>
     <w:p>
       <w:pPr>
-        <w:pStyle w:val="Opisslike"/>
+        <w:pStyle w:val="Caption"/>
         <w:jc w:val="center"/>
       </w:pPr>
       <w:r>
@@ -6549,7 +6567,7 @@
     </w:p>
     <w:p>
       <w:pPr>
-        <w:pStyle w:val="Naslov2"/>
+        <w:pStyle w:val="Heading2"/>
         <w:rPr>
           <w:rFonts w:ascii="Arial" w:hAnsi="Arial" w:cs="Arial"/>
           <w:color w:val="auto"/>
@@ -6581,7 +6599,7 @@
     </w:p>
     <w:p>
       <w:pPr>
-        <w:pStyle w:val="Naslov2"/>
+        <w:pStyle w:val="Heading2"/>
         <w:rPr>
           <w:rFonts w:ascii="Arial" w:hAnsi="Arial" w:cs="Arial"/>
           <w:color w:val="auto"/>
@@ -7593,7 +7611,7 @@
     </w:p>
     <w:p>
       <w:pPr>
-        <w:pStyle w:val="Opisslike"/>
+        <w:pStyle w:val="Caption"/>
         <w:jc w:val="center"/>
       </w:pPr>
       <w:r>
@@ -8634,7 +8652,7 @@
     </w:p>
     <w:p>
       <w:pPr>
-        <w:pStyle w:val="Opisslike"/>
+        <w:pStyle w:val="Caption"/>
         <w:jc w:val="center"/>
       </w:pPr>
       <w:r>
@@ -9443,7 +9461,7 @@
     </w:p>
     <w:p>
       <w:pPr>
-        <w:pStyle w:val="Opisslike"/>
+        <w:pStyle w:val="Caption"/>
         <w:jc w:val="center"/>
       </w:pPr>
       <w:r>
@@ -9463,7 +9481,7 @@
     </w:p>
     <w:p>
       <w:pPr>
-        <w:pStyle w:val="Naslov2"/>
+        <w:pStyle w:val="Heading2"/>
         <w:rPr>
           <w:rFonts w:ascii="Arial" w:hAnsi="Arial" w:cs="Arial"/>
           <w:color w:val="auto"/>
@@ -9495,7 +9513,7 @@
     </w:p>
     <w:p>
       <w:pPr>
-        <w:pStyle w:val="Naslov2"/>
+        <w:pStyle w:val="Heading2"/>
         <w:rPr>
           <w:rFonts w:ascii="Arial" w:hAnsi="Arial" w:cs="Arial"/>
           <w:color w:val="auto"/>
@@ -10327,7 +10345,7 @@
     </w:p>
     <w:p>
       <w:pPr>
-        <w:pStyle w:val="Naslov2"/>
+        <w:pStyle w:val="Heading2"/>
         <w:rPr>
           <w:rFonts w:ascii="Arial" w:hAnsi="Arial" w:cs="Arial"/>
           <w:color w:val="auto"/>
@@ -10338,7 +10356,7 @@
     </w:p>
     <w:p>
       <w:pPr>
-        <w:pStyle w:val="Naslov2"/>
+        <w:pStyle w:val="Heading2"/>
         <w:rPr>
           <w:rFonts w:ascii="Arial" w:hAnsi="Arial" w:cs="Arial"/>
           <w:color w:val="auto"/>
@@ -10356,7 +10374,7 @@
     </w:p>
     <w:p>
       <w:pPr>
-        <w:pStyle w:val="Naslov1"/>
+        <w:pStyle w:val="Heading1"/>
         <w:jc w:val="center"/>
         <w:rPr>
           <w:rFonts w:ascii="Arial" w:hAnsi="Arial" w:cs="Arial"/>
@@ -10380,7 +10398,7 @@
     </w:p>
     <w:p>
       <w:pPr>
-        <w:pStyle w:val="Naslov1"/>
+        <w:pStyle w:val="Heading1"/>
         <w:jc w:val="center"/>
         <w:rPr>
           <w:rFonts w:ascii="Arial" w:hAnsi="Arial" w:cs="Arial"/>
@@ -10392,7 +10410,7 @@
     </w:p>
     <w:p>
       <w:pPr>
-        <w:pStyle w:val="Naslov1"/>
+        <w:pStyle w:val="Heading1"/>
         <w:jc w:val="center"/>
         <w:rPr>
           <w:rFonts w:ascii="Arial" w:hAnsi="Arial" w:cs="Arial"/>
@@ -10424,7 +10442,7 @@
     </w:p>
     <w:p>
       <w:pPr>
-        <w:pStyle w:val="Naslov2"/>
+        <w:pStyle w:val="Heading2"/>
         <w:rPr>
           <w:rFonts w:ascii="Arial" w:hAnsi="Arial" w:cs="Arial"/>
           <w:color w:val="auto"/>
@@ -10441,7 +10459,7 @@
     </w:p>
     <w:p>
       <w:pPr>
-        <w:pStyle w:val="Naslov2"/>
+        <w:pStyle w:val="Heading2"/>
         <w:rPr>
           <w:rFonts w:ascii="Arial" w:hAnsi="Arial" w:cs="Arial"/>
           <w:color w:val="auto"/>
@@ -10558,7 +10576,7 @@
     </w:p>
     <w:p>
       <w:pPr>
-        <w:pStyle w:val="Naslov2"/>
+        <w:pStyle w:val="Heading2"/>
         <w:rPr>
           <w:rFonts w:ascii="Arial" w:hAnsi="Arial" w:cs="Arial"/>
           <w:color w:val="auto"/>
@@ -10621,7 +10639,7 @@
     </w:p>
     <w:p>
       <w:pPr>
-        <w:pStyle w:val="Naslov2"/>
+        <w:pStyle w:val="Heading2"/>
         <w:rPr>
           <w:rFonts w:ascii="Arial" w:hAnsi="Arial" w:cs="Arial"/>
           <w:color w:val="auto"/>
@@ -10632,7 +10650,7 @@
     </w:p>
     <w:p>
       <w:pPr>
-        <w:pStyle w:val="Naslov2"/>
+        <w:pStyle w:val="Heading2"/>
         <w:rPr>
           <w:rFonts w:ascii="Arial" w:hAnsi="Arial" w:cs="Arial"/>
           <w:color w:val="auto"/>
@@ -10663,7 +10681,7 @@
     </w:p>
     <w:p>
       <w:pPr>
-        <w:pStyle w:val="Naslov2"/>
+        <w:pStyle w:val="Heading2"/>
         <w:rPr>
           <w:rFonts w:ascii="Arial" w:hAnsi="Arial" w:cs="Arial"/>
           <w:color w:val="auto"/>
@@ -10695,7 +10713,7 @@
     </w:p>
     <w:p>
       <w:pPr>
-        <w:pStyle w:val="Naslov3"/>
+        <w:pStyle w:val="Heading3"/>
         <w:rPr>
           <w:rFonts w:ascii="Arial" w:hAnsi="Arial" w:cs="Arial"/>
           <w:color w:val="auto"/>
@@ -10704,7 +10722,7 @@
     </w:p>
     <w:p>
       <w:pPr>
-        <w:pStyle w:val="Naslov3"/>
+        <w:pStyle w:val="Heading3"/>
         <w:rPr>
           <w:rFonts w:ascii="Arial" w:hAnsi="Arial" w:cs="Arial"/>
           <w:color w:val="auto"/>
@@ -10761,7 +10779,7 @@
     </w:p>
     <w:p>
       <w:pPr>
-        <w:pStyle w:val="Naslov3"/>
+        <w:pStyle w:val="Heading3"/>
         <w:rPr>
           <w:rFonts w:ascii="Arial" w:hAnsi="Arial" w:cs="Arial"/>
           <w:color w:val="auto"/>
@@ -10794,7 +10812,7 @@
                     <a:blip r:embed="rId28">
                       <a:extLst>
                         <a:ext uri="{28A0092B-C50C-407E-A947-70E740481C1C}">
-                          <a14:useLocalDpi xmlns:a14="http://schemas.microsoft.com/office/drawing/2010/main" xmlns:wps="http://schemas.microsoft.com/office/word/2010/wordprocessingShape" xmlns:wpi="http://schemas.microsoft.com/office/word/2010/wordprocessingInk" xmlns:wpg="http://schemas.microsoft.com/office/word/2010/wordprocessingGroup" xmlns:w14="http://schemas.microsoft.com/office/word/2010/wordml" xmlns:w="http://schemas.openxmlformats.org/wordprocessingml/2006/main" xmlns:w10="urn:schemas-microsoft-com:office:word" xmlns:wp14="http://schemas.microsoft.com/office/word/2010/wordprocessingDrawing" xmlns:v="urn:schemas-microsoft-com:vml" xmlns:o="urn:schemas-microsoft-com:office:office" xmlns:mc="http://schemas.openxmlformats.org/markup-compatibility/2006" xmlns:wpc="http://schemas.microsoft.com/office/word/2010/wordprocessingCanvas" xmlns="" xmlns:arto="http://schemas.microsoft.com/office/word/2006/arto" val="0"/>
+                          <a14:useLocalDpi xmlns:arto="http://schemas.microsoft.com/office/word/2006/arto" xmlns="" xmlns:wpc="http://schemas.microsoft.com/office/word/2010/wordprocessingCanvas" xmlns:mc="http://schemas.openxmlformats.org/markup-compatibility/2006" xmlns:o="urn:schemas-microsoft-com:office:office" xmlns:v="urn:schemas-microsoft-com:vml" xmlns:wp14="http://schemas.microsoft.com/office/word/2010/wordprocessingDrawing" xmlns:w10="urn:schemas-microsoft-com:office:word" xmlns:w="http://schemas.openxmlformats.org/wordprocessingml/2006/main" xmlns:w14="http://schemas.microsoft.com/office/word/2010/wordml" xmlns:wpg="http://schemas.microsoft.com/office/word/2010/wordprocessingGroup" xmlns:wpi="http://schemas.microsoft.com/office/word/2010/wordprocessingInk" xmlns:wps="http://schemas.microsoft.com/office/word/2010/wordprocessingShape" xmlns:a14="http://schemas.microsoft.com/office/drawing/2010/main" val="0"/>
                         </a:ext>
                       </a:extLst>
                     </a:blip>
@@ -10825,7 +10843,7 @@
     </w:p>
     <w:p>
       <w:pPr>
-        <w:pStyle w:val="Naslov3"/>
+        <w:pStyle w:val="Heading3"/>
         <w:rPr>
           <w:rFonts w:ascii="Arial" w:hAnsi="Arial" w:cs="Arial"/>
           <w:color w:val="auto"/>
@@ -10834,7 +10852,7 @@
     </w:p>
     <w:p>
       <w:pPr>
-        <w:pStyle w:val="Naslov3"/>
+        <w:pStyle w:val="Heading3"/>
         <w:rPr>
           <w:rFonts w:ascii="Arial" w:hAnsi="Arial" w:cs="Arial"/>
           <w:color w:val="auto"/>
@@ -10843,7 +10861,7 @@
     </w:p>
     <w:p>
       <w:pPr>
-        <w:pStyle w:val="Naslov3"/>
+        <w:pStyle w:val="Heading3"/>
         <w:rPr>
           <w:rFonts w:ascii="Arial" w:hAnsi="Arial" w:cs="Arial"/>
           <w:color w:val="auto"/>
@@ -10852,7 +10870,7 @@
     </w:p>
     <w:p>
       <w:pPr>
-        <w:pStyle w:val="Naslov3"/>
+        <w:pStyle w:val="Heading3"/>
         <w:rPr>
           <w:rFonts w:ascii="Arial" w:hAnsi="Arial" w:cs="Arial"/>
           <w:color w:val="auto"/>
@@ -10861,7 +10879,7 @@
     </w:p>
     <w:p>
       <w:pPr>
-        <w:pStyle w:val="Naslov3"/>
+        <w:pStyle w:val="Heading3"/>
         <w:rPr>
           <w:rFonts w:ascii="Arial" w:hAnsi="Arial" w:cs="Arial"/>
           <w:color w:val="auto"/>
@@ -10886,7 +10904,7 @@
     </w:p>
     <w:p>
       <w:pPr>
-        <w:pStyle w:val="Naslov3"/>
+        <w:pStyle w:val="Heading3"/>
         <w:rPr>
           <w:rFonts w:ascii="Arial" w:hAnsi="Arial" w:cs="Arial"/>
           <w:color w:val="auto"/>
@@ -11020,7 +11038,7 @@
     </w:p>
     <w:p>
       <w:pPr>
-        <w:pStyle w:val="Naslov3"/>
+        <w:pStyle w:val="Heading3"/>
         <w:rPr>
           <w:rFonts w:ascii="Arial" w:hAnsi="Arial" w:cs="Arial"/>
           <w:color w:val="auto"/>
@@ -11073,7 +11091,7 @@
     </w:p>
     <w:p>
       <w:pPr>
-        <w:pStyle w:val="Naslov3"/>
+        <w:pStyle w:val="Heading3"/>
         <w:rPr>
           <w:rFonts w:ascii="Arial" w:hAnsi="Arial" w:cs="Arial"/>
           <w:color w:val="auto"/>
@@ -11136,7 +11154,7 @@
     </w:p>
     <w:p>
       <w:pPr>
-        <w:pStyle w:val="Naslov3"/>
+        <w:pStyle w:val="Heading3"/>
         <w:rPr>
           <w:rFonts w:ascii="Arial" w:hAnsi="Arial" w:cs="Arial"/>
           <w:color w:val="auto"/>
@@ -11161,7 +11179,7 @@
     </w:p>
     <w:p>
       <w:pPr>
-        <w:pStyle w:val="Naslov3"/>
+        <w:pStyle w:val="Heading3"/>
         <w:rPr>
           <w:rFonts w:ascii="Arial" w:hAnsi="Arial" w:cs="Arial"/>
           <w:color w:val="auto"/>
@@ -11274,7 +11292,7 @@
     </w:p>
     <w:p>
       <w:pPr>
-        <w:pStyle w:val="Naslov3"/>
+        <w:pStyle w:val="Heading3"/>
         <w:rPr>
           <w:rFonts w:ascii="Arial" w:hAnsi="Arial" w:cs="Arial"/>
           <w:color w:val="auto"/>
@@ -11388,7 +11406,7 @@
     </w:p>
     <w:p>
       <w:pPr>
-        <w:pStyle w:val="Naslov3"/>
+        <w:pStyle w:val="Heading3"/>
         <w:rPr>
           <w:rFonts w:ascii="Arial" w:hAnsi="Arial" w:cs="Arial"/>
           <w:color w:val="auto"/>
@@ -11501,7 +11519,7 @@
     </w:p>
     <w:p>
       <w:pPr>
-        <w:pStyle w:val="Naslov3"/>
+        <w:pStyle w:val="Heading3"/>
         <w:rPr>
           <w:rFonts w:ascii="Arial" w:hAnsi="Arial" w:cs="Arial"/>
           <w:color w:val="auto"/>
@@ -11627,7 +11645,7 @@
     </w:p>
     <w:p>
       <w:pPr>
-        <w:pStyle w:val="Naslov3"/>
+        <w:pStyle w:val="Heading3"/>
         <w:rPr>
           <w:rFonts w:ascii="Arial" w:hAnsi="Arial" w:cs="Arial"/>
           <w:color w:val="auto"/>
@@ -11683,7 +11701,13 @@
         <w:t>, to jest nalog onog korisnika koji je došao u radionicu</w:t>
       </w:r>
       <w:r>
-        <w:t>. Nakon odabira bazi podataka se šalje upit za dohvat svih podataka odabranog radnog naloga. Kada se svi podaci dohvate radniku se prikaže odabrani radni nalog</w:t>
+        <w:t>. Nakon odabira</w:t>
+      </w:r>
+      <w:r>
+        <w:t xml:space="preserve"> u bazu</w:t>
+      </w:r>
+      <w:r>
+        <w:t xml:space="preserve"> podataka se šalje upit za dohvat svih podataka odabranog radnog naloga. Kada se svi podaci dohvate radniku se prikaže odabrani radni nalog</w:t>
       </w:r>
       <w:r>
         <w:t xml:space="preserve"> sa svim zahtjevima za popravkom koje je unio radnik na prijemu</w:t>
@@ -11769,7 +11793,7 @@
     </w:p>
     <w:p>
       <w:pPr>
-        <w:pStyle w:val="Naslov3"/>
+        <w:pStyle w:val="Heading3"/>
         <w:rPr>
           <w:rFonts w:ascii="Arial" w:hAnsi="Arial" w:cs="Arial"/>
           <w:color w:val="auto"/>
@@ -11901,7 +11925,7 @@
     </w:p>
     <w:p>
       <w:pPr>
-        <w:pStyle w:val="Naslov3"/>
+        <w:pStyle w:val="Heading3"/>
         <w:rPr>
           <w:rFonts w:ascii="Arial" w:hAnsi="Arial" w:cs="Arial"/>
           <w:color w:val="auto"/>
@@ -12037,7 +12061,7 @@
     </w:p>
     <w:p>
       <w:pPr>
-        <w:pStyle w:val="Naslov3"/>
+        <w:pStyle w:val="Heading3"/>
         <w:rPr>
           <w:rFonts w:ascii="Arial" w:hAnsi="Arial" w:cs="Arial"/>
           <w:color w:val="auto"/>
@@ -12127,7 +12151,7 @@
                     <a:blip r:embed="rId38">
                       <a:extLst>
                         <a:ext uri="{28A0092B-C50C-407E-A947-70E740481C1C}">
-                          <a14:useLocalDpi xmlns:a14="http://schemas.microsoft.com/office/drawing/2010/main" xmlns:wps="http://schemas.microsoft.com/office/word/2010/wordprocessingShape" xmlns:wpi="http://schemas.microsoft.com/office/word/2010/wordprocessingInk" xmlns:wpg="http://schemas.microsoft.com/office/word/2010/wordprocessingGroup" xmlns:w14="http://schemas.microsoft.com/office/word/2010/wordml" xmlns:w="http://schemas.openxmlformats.org/wordprocessingml/2006/main" xmlns:w10="urn:schemas-microsoft-com:office:word" xmlns:wp14="http://schemas.microsoft.com/office/word/2010/wordprocessingDrawing" xmlns:v="urn:schemas-microsoft-com:vml" xmlns:o="urn:schemas-microsoft-com:office:office" xmlns:mc="http://schemas.openxmlformats.org/markup-compatibility/2006" xmlns:wpc="http://schemas.microsoft.com/office/word/2010/wordprocessingCanvas" xmlns="" xmlns:arto="http://schemas.microsoft.com/office/word/2006/arto" val="0"/>
+                          <a14:useLocalDpi xmlns:arto="http://schemas.microsoft.com/office/word/2006/arto" xmlns="" xmlns:wpc="http://schemas.microsoft.com/office/word/2010/wordprocessingCanvas" xmlns:mc="http://schemas.openxmlformats.org/markup-compatibility/2006" xmlns:o="urn:schemas-microsoft-com:office:office" xmlns:v="urn:schemas-microsoft-com:vml" xmlns:wp14="http://schemas.microsoft.com/office/word/2010/wordprocessingDrawing" xmlns:w10="urn:schemas-microsoft-com:office:word" xmlns:w="http://schemas.openxmlformats.org/wordprocessingml/2006/main" xmlns:w14="http://schemas.microsoft.com/office/word/2010/wordml" xmlns:wpg="http://schemas.microsoft.com/office/word/2010/wordprocessingGroup" xmlns:wpi="http://schemas.microsoft.com/office/word/2010/wordprocessingInk" xmlns:wps="http://schemas.microsoft.com/office/word/2010/wordprocessingShape" xmlns:a14="http://schemas.microsoft.com/office/drawing/2010/main" val="0"/>
                         </a:ext>
                       </a:extLst>
                     </a:blip>
@@ -12158,7 +12182,7 @@
     </w:p>
     <w:p>
       <w:pPr>
-        <w:pStyle w:val="Naslov1"/>
+        <w:pStyle w:val="Heading1"/>
         <w:jc w:val="center"/>
         <w:rPr>
           <w:rFonts w:ascii="Arial" w:hAnsi="Arial" w:cs="Arial"/>
@@ -12182,7 +12206,7 @@
     </w:p>
     <w:p>
       <w:pPr>
-        <w:pStyle w:val="Naslov2"/>
+        <w:pStyle w:val="Heading2"/>
         <w:rPr>
           <w:rFonts w:ascii="Arial" w:hAnsi="Arial" w:cs="Arial"/>
           <w:color w:val="auto"/>
@@ -12193,7 +12217,7 @@
     </w:p>
     <w:p>
       <w:pPr>
-        <w:pStyle w:val="Naslov2"/>
+        <w:pStyle w:val="Heading2"/>
         <w:rPr>
           <w:rFonts w:ascii="Arial" w:hAnsi="Arial" w:cs="Arial"/>
           <w:color w:val="auto"/>
@@ -12361,7 +12385,7 @@
     </w:p>
     <w:p>
       <w:pPr>
-        <w:pStyle w:val="Naslov2"/>
+        <w:pStyle w:val="Heading2"/>
         <w:rPr>
           <w:rFonts w:ascii="Arial" w:hAnsi="Arial" w:cs="Arial"/>
           <w:color w:val="auto"/>
@@ -12384,7 +12408,7 @@
     </w:p>
     <w:p>
       <w:pPr>
-        <w:pStyle w:val="Naslov2"/>
+        <w:pStyle w:val="Heading2"/>
         <w:rPr>
           <w:rFonts w:ascii="Arial" w:hAnsi="Arial" w:cs="Arial"/>
         </w:rPr>
@@ -12512,7 +12536,7 @@
     <w:sdtContent>
       <w:p>
         <w:pPr>
-          <w:pStyle w:val="Podnoje"/>
+          <w:pStyle w:val="Footer"/>
           <w:jc w:val="right"/>
         </w:pPr>
         <w:fldSimple w:instr=" PAGE   \* MERGEFORMAT ">
@@ -12520,7 +12544,7 @@
             <w:rPr>
               <w:noProof/>
             </w:rPr>
-            <w:t>2</w:t>
+            <w:t>27</w:t>
           </w:r>
         </w:fldSimple>
       </w:p>
@@ -12528,7 +12552,7 @@
   </w:sdt>
   <w:p>
     <w:pPr>
-      <w:pStyle w:val="Podnoje"/>
+      <w:pStyle w:val="Footer"/>
     </w:pPr>
   </w:p>
 </w:ftr>
@@ -12557,7 +12581,7 @@
 <w:hdr xmlns:ve="http://schemas.openxmlformats.org/markup-compatibility/2006" xmlns:o="urn:schemas-microsoft-com:office:office" xmlns:r="http://schemas.openxmlformats.org/officeDocument/2006/relationships" xmlns:m="http://schemas.openxmlformats.org/officeDocument/2006/math" xmlns:v="urn:schemas-microsoft-com:vml" xmlns:wp="http://schemas.openxmlformats.org/drawingml/2006/wordprocessingDrawing" xmlns:w10="urn:schemas-microsoft-com:office:word" xmlns:w="http://schemas.openxmlformats.org/wordprocessingml/2006/main" xmlns:wne="http://schemas.microsoft.com/office/word/2006/wordml">
   <w:p>
     <w:pPr>
-      <w:pStyle w:val="Zaglavlje"/>
+      <w:pStyle w:val="Header"/>
       <w:jc w:val="right"/>
     </w:pPr>
   </w:p>
@@ -12568,7 +12592,7 @@
 <w:hdr xmlns:ve="http://schemas.openxmlformats.org/markup-compatibility/2006" xmlns:o="urn:schemas-microsoft-com:office:office" xmlns:r="http://schemas.openxmlformats.org/officeDocument/2006/relationships" xmlns:m="http://schemas.openxmlformats.org/officeDocument/2006/math" xmlns:v="urn:schemas-microsoft-com:vml" xmlns:wp="http://schemas.openxmlformats.org/drawingml/2006/wordprocessingDrawing" xmlns:w10="urn:schemas-microsoft-com:office:word" xmlns:w="http://schemas.openxmlformats.org/wordprocessingml/2006/main" xmlns:wne="http://schemas.microsoft.com/office/word/2006/wordml">
   <w:p>
     <w:pPr>
-      <w:pStyle w:val="Zaglavlje"/>
+      <w:pStyle w:val="Header"/>
       <w:jc w:val="right"/>
     </w:pPr>
     <w:r>
@@ -12795,11 +12819,11 @@
       <w:lang w:eastAsia="hr-HR"/>
     </w:rPr>
   </w:style>
-  <w:style w:type="paragraph" w:styleId="Naslov1">
+  <w:style w:type="paragraph" w:styleId="Heading1">
     <w:name w:val="heading 1"/>
     <w:basedOn w:val="Normal"/>
     <w:next w:val="Normal"/>
-    <w:link w:val="Naslov1Char"/>
+    <w:link w:val="Heading1Char"/>
     <w:uiPriority w:val="9"/>
     <w:qFormat/>
     <w:rsid w:val="00E65E4D"/>
@@ -12818,11 +12842,11 @@
       <w:szCs w:val="28"/>
     </w:rPr>
   </w:style>
-  <w:style w:type="paragraph" w:styleId="Naslov2">
+  <w:style w:type="paragraph" w:styleId="Heading2">
     <w:name w:val="heading 2"/>
     <w:basedOn w:val="Normal"/>
     <w:next w:val="Normal"/>
-    <w:link w:val="Naslov2Char"/>
+    <w:link w:val="Heading2Char"/>
     <w:uiPriority w:val="9"/>
     <w:unhideWhenUsed/>
     <w:qFormat/>
@@ -12842,11 +12866,11 @@
       <w:szCs w:val="26"/>
     </w:rPr>
   </w:style>
-  <w:style w:type="paragraph" w:styleId="Naslov3">
+  <w:style w:type="paragraph" w:styleId="Heading3">
     <w:name w:val="heading 3"/>
     <w:basedOn w:val="Normal"/>
     <w:next w:val="Normal"/>
-    <w:link w:val="Naslov3Char"/>
+    <w:link w:val="Heading3Char"/>
     <w:uiPriority w:val="9"/>
     <w:unhideWhenUsed/>
     <w:qFormat/>
@@ -12864,10 +12888,10 @@
       <w:color w:val="4F81BD" w:themeColor="accent1"/>
     </w:rPr>
   </w:style>
-  <w:style w:type="paragraph" w:styleId="Naslov4">
+  <w:style w:type="paragraph" w:styleId="Heading4">
     <w:name w:val="heading 4"/>
     <w:basedOn w:val="Normal"/>
-    <w:link w:val="Naslov4Char"/>
+    <w:link w:val="Heading4Char"/>
     <w:uiPriority w:val="9"/>
     <w:qFormat/>
     <w:rsid w:val="00543015"/>
@@ -12880,12 +12904,13 @@
       <w:bCs/>
     </w:rPr>
   </w:style>
-  <w:style w:type="character" w:default="1" w:styleId="Zadanifontodlomka">
+  <w:style w:type="character" w:default="1" w:styleId="DefaultParagraphFont">
     <w:name w:val="Default Paragraph Font"/>
     <w:uiPriority w:val="1"/>
+    <w:semiHidden/>
     <w:unhideWhenUsed/>
   </w:style>
-  <w:style w:type="table" w:default="1" w:styleId="Obinatablica">
+  <w:style w:type="table" w:default="1" w:styleId="TableNormal">
     <w:name w:val="Normal Table"/>
     <w:uiPriority w:val="99"/>
     <w:semiHidden/>
@@ -12901,16 +12926,16 @@
       </w:tblCellMar>
     </w:tblPr>
   </w:style>
-  <w:style w:type="numbering" w:default="1" w:styleId="Bezpopisa">
+  <w:style w:type="numbering" w:default="1" w:styleId="NoList">
     <w:name w:val="No List"/>
     <w:uiPriority w:val="99"/>
     <w:semiHidden/>
     <w:unhideWhenUsed/>
   </w:style>
-  <w:style w:type="character" w:customStyle="1" w:styleId="Naslov4Char">
-    <w:name w:val="Naslov 4 Char"/>
-    <w:basedOn w:val="Zadanifontodlomka"/>
-    <w:link w:val="Naslov4"/>
+  <w:style w:type="character" w:customStyle="1" w:styleId="Heading4Char">
+    <w:name w:val="Heading 4 Char"/>
+    <w:basedOn w:val="DefaultParagraphFont"/>
+    <w:link w:val="Heading4"/>
     <w:uiPriority w:val="9"/>
     <w:rsid w:val="00543015"/>
     <w:rPr>
@@ -12922,9 +12947,9 @@
       <w:lang w:eastAsia="hr-HR"/>
     </w:rPr>
   </w:style>
-  <w:style w:type="character" w:styleId="Hiperveza">
+  <w:style w:type="character" w:styleId="Hyperlink">
     <w:name w:val="Hyperlink"/>
-    <w:basedOn w:val="Zadanifontodlomka"/>
+    <w:basedOn w:val="DefaultParagraphFont"/>
     <w:uiPriority w:val="99"/>
     <w:rsid w:val="008F0AAD"/>
     <w:rPr>
@@ -13019,7 +13044,7 @@
       <w:jc w:val="both"/>
     </w:pPr>
   </w:style>
-  <w:style w:type="paragraph" w:styleId="Sadraj2">
+  <w:style w:type="paragraph" w:styleId="TOC2">
     <w:name w:val="toc 2"/>
     <w:basedOn w:val="Normal"/>
     <w:next w:val="Normal"/>
@@ -13035,7 +13060,7 @@
       <w:szCs w:val="20"/>
     </w:rPr>
   </w:style>
-  <w:style w:type="paragraph" w:styleId="Sadraj1">
+  <w:style w:type="paragraph" w:styleId="TOC1">
     <w:name w:val="toc 1"/>
     <w:basedOn w:val="Normal"/>
     <w:next w:val="Normal"/>
@@ -13065,10 +13090,10 @@
       <w:sz w:val="32"/>
     </w:rPr>
   </w:style>
-  <w:style w:type="character" w:customStyle="1" w:styleId="Naslov1Char">
-    <w:name w:val="Naslov 1 Char"/>
-    <w:basedOn w:val="Zadanifontodlomka"/>
-    <w:link w:val="Naslov1"/>
+  <w:style w:type="character" w:customStyle="1" w:styleId="Heading1Char">
+    <w:name w:val="Heading 1 Char"/>
+    <w:basedOn w:val="DefaultParagraphFont"/>
+    <w:link w:val="Heading1"/>
     <w:uiPriority w:val="9"/>
     <w:rsid w:val="00E65E4D"/>
     <w:rPr>
@@ -13081,10 +13106,10 @@
       <w:lang w:eastAsia="hr-HR"/>
     </w:rPr>
   </w:style>
-  <w:style w:type="character" w:customStyle="1" w:styleId="Naslov2Char">
-    <w:name w:val="Naslov 2 Char"/>
-    <w:basedOn w:val="Zadanifontodlomka"/>
-    <w:link w:val="Naslov2"/>
+  <w:style w:type="character" w:customStyle="1" w:styleId="Heading2Char">
+    <w:name w:val="Heading 2 Char"/>
+    <w:basedOn w:val="DefaultParagraphFont"/>
+    <w:link w:val="Heading2"/>
     <w:uiPriority w:val="9"/>
     <w:rsid w:val="00E65E4D"/>
     <w:rPr>
@@ -13097,10 +13122,10 @@
       <w:lang w:eastAsia="hr-HR"/>
     </w:rPr>
   </w:style>
-  <w:style w:type="character" w:customStyle="1" w:styleId="Naslov3Char">
-    <w:name w:val="Naslov 3 Char"/>
-    <w:basedOn w:val="Zadanifontodlomka"/>
-    <w:link w:val="Naslov3"/>
+  <w:style w:type="character" w:customStyle="1" w:styleId="Heading3Char">
+    <w:name w:val="Heading 3 Char"/>
+    <w:basedOn w:val="DefaultParagraphFont"/>
+    <w:link w:val="Heading3"/>
     <w:uiPriority w:val="9"/>
     <w:rsid w:val="00E65E4D"/>
     <w:rPr>
@@ -13113,9 +13138,9 @@
       <w:lang w:eastAsia="hr-HR"/>
     </w:rPr>
   </w:style>
-  <w:style w:type="paragraph" w:styleId="TOCNaslov">
+  <w:style w:type="paragraph" w:styleId="TOCHeading">
     <w:name w:val="TOC Heading"/>
-    <w:basedOn w:val="Naslov1"/>
+    <w:basedOn w:val="Heading1"/>
     <w:next w:val="Normal"/>
     <w:uiPriority w:val="39"/>
     <w:semiHidden/>
@@ -13130,7 +13155,7 @@
       <w:lang w:eastAsia="en-US"/>
     </w:rPr>
   </w:style>
-  <w:style w:type="paragraph" w:styleId="Sadraj3">
+  <w:style w:type="paragraph" w:styleId="TOC3">
     <w:name w:val="toc 3"/>
     <w:basedOn w:val="Normal"/>
     <w:next w:val="Normal"/>
@@ -13143,10 +13168,10 @@
       <w:ind w:left="480"/>
     </w:pPr>
   </w:style>
-  <w:style w:type="paragraph" w:styleId="Tekstbalonia">
+  <w:style w:type="paragraph" w:styleId="BalloonText">
     <w:name w:val="Balloon Text"/>
     <w:basedOn w:val="Normal"/>
-    <w:link w:val="TekstbaloniaChar"/>
+    <w:link w:val="BalloonTextChar"/>
     <w:uiPriority w:val="99"/>
     <w:semiHidden/>
     <w:unhideWhenUsed/>
@@ -13157,10 +13182,10 @@
       <w:szCs w:val="16"/>
     </w:rPr>
   </w:style>
-  <w:style w:type="character" w:customStyle="1" w:styleId="TekstbaloniaChar">
-    <w:name w:val="Tekst balončića Char"/>
-    <w:basedOn w:val="Zadanifontodlomka"/>
-    <w:link w:val="Tekstbalonia"/>
+  <w:style w:type="character" w:customStyle="1" w:styleId="BalloonTextChar">
+    <w:name w:val="Balloon Text Char"/>
+    <w:basedOn w:val="DefaultParagraphFont"/>
+    <w:link w:val="BalloonText"/>
     <w:uiPriority w:val="99"/>
     <w:semiHidden/>
     <w:rsid w:val="00E65E4D"/>
@@ -13173,7 +13198,7 @@
   </w:style>
   <w:style w:type="table" w:customStyle="1" w:styleId="Srednjesjenanje1-Isticanje11">
     <w:name w:val="Srednje sjenčanje 1 - Isticanje 11"/>
-    <w:basedOn w:val="Obinatablica"/>
+    <w:basedOn w:val="TableNormal"/>
     <w:uiPriority w:val="63"/>
     <w:rsid w:val="007E355E"/>
     <w:pPr>
@@ -13281,10 +13306,10 @@
       </w:tcPr>
     </w:tblStylePr>
   </w:style>
-  <w:style w:type="paragraph" w:styleId="Zaglavlje">
+  <w:style w:type="paragraph" w:styleId="Header">
     <w:name w:val="header"/>
     <w:basedOn w:val="Normal"/>
-    <w:link w:val="ZaglavljeChar"/>
+    <w:link w:val="HeaderChar"/>
     <w:uiPriority w:val="99"/>
     <w:semiHidden/>
     <w:unhideWhenUsed/>
@@ -13296,10 +13321,10 @@
       </w:tabs>
     </w:pPr>
   </w:style>
-  <w:style w:type="character" w:customStyle="1" w:styleId="ZaglavljeChar">
-    <w:name w:val="Zaglavlje Char"/>
-    <w:basedOn w:val="Zadanifontodlomka"/>
-    <w:link w:val="Zaglavlje"/>
+  <w:style w:type="character" w:customStyle="1" w:styleId="HeaderChar">
+    <w:name w:val="Header Char"/>
+    <w:basedOn w:val="DefaultParagraphFont"/>
+    <w:link w:val="Header"/>
     <w:uiPriority w:val="99"/>
     <w:semiHidden/>
     <w:rsid w:val="006436F2"/>
@@ -13310,10 +13335,10 @@
       <w:lang w:eastAsia="hr-HR"/>
     </w:rPr>
   </w:style>
-  <w:style w:type="paragraph" w:styleId="Podnoje">
+  <w:style w:type="paragraph" w:styleId="Footer">
     <w:name w:val="footer"/>
     <w:basedOn w:val="Normal"/>
-    <w:link w:val="PodnojeChar"/>
+    <w:link w:val="FooterChar"/>
     <w:uiPriority w:val="99"/>
     <w:unhideWhenUsed/>
     <w:rsid w:val="006436F2"/>
@@ -13324,10 +13349,10 @@
       </w:tabs>
     </w:pPr>
   </w:style>
-  <w:style w:type="character" w:customStyle="1" w:styleId="PodnojeChar">
-    <w:name w:val="Podnožje Char"/>
-    <w:basedOn w:val="Zadanifontodlomka"/>
-    <w:link w:val="Podnoje"/>
+  <w:style w:type="character" w:customStyle="1" w:styleId="FooterChar">
+    <w:name w:val="Footer Char"/>
+    <w:basedOn w:val="DefaultParagraphFont"/>
+    <w:link w:val="Footer"/>
     <w:uiPriority w:val="99"/>
     <w:rsid w:val="006436F2"/>
     <w:rPr>
@@ -13337,9 +13362,9 @@
       <w:lang w:eastAsia="hr-HR"/>
     </w:rPr>
   </w:style>
-  <w:style w:type="table" w:styleId="Reetkatablice">
+  <w:style w:type="table" w:styleId="TableGrid">
     <w:name w:val="Table Grid"/>
-    <w:basedOn w:val="Obinatablica"/>
+    <w:basedOn w:val="TableNormal"/>
     <w:uiPriority w:val="59"/>
     <w:rsid w:val="00541099"/>
     <w:pPr>
@@ -13363,9 +13388,9 @@
       </w:tblCellMar>
     </w:tblPr>
   </w:style>
-  <w:style w:type="table" w:styleId="Srednjareetka3-Isticanje5">
+  <w:style w:type="table" w:styleId="MediumGrid3-Accent5">
     <w:name w:val="Medium Grid 3 Accent 5"/>
-    <w:basedOn w:val="Obinatablica"/>
+    <w:basedOn w:val="TableNormal"/>
     <w:uiPriority w:val="69"/>
     <w:rsid w:val="00D1618F"/>
     <w:pPr>
@@ -13504,7 +13529,7 @@
       </w:tcPr>
     </w:tblStylePr>
   </w:style>
-  <w:style w:type="paragraph" w:styleId="Opisslike">
+  <w:style w:type="paragraph" w:styleId="Caption">
     <w:name w:val="caption"/>
     <w:basedOn w:val="Normal"/>
     <w:next w:val="Normal"/>
@@ -13755,11 +13780,11 @@
           </c:val>
         </c:ser>
         <c:overlap val="100"/>
-        <c:axId val="101882112"/>
-        <c:axId val="101883904"/>
+        <c:axId val="75656576"/>
+        <c:axId val="75674752"/>
       </c:barChart>
       <c:catAx>
-        <c:axId val="101882112"/>
+        <c:axId val="75656576"/>
         <c:scaling>
           <c:orientation val="minMax"/>
         </c:scaling>
@@ -13800,14 +13825,14 @@
             <a:endParaRPr lang="sr-Latn-CS"/>
           </a:p>
         </c:txPr>
-        <c:crossAx val="101883904"/>
+        <c:crossAx val="75674752"/>
         <c:crosses val="autoZero"/>
         <c:auto val="1"/>
         <c:lblAlgn val="ctr"/>
         <c:lblOffset val="100"/>
       </c:catAx>
       <c:valAx>
-        <c:axId val="101883904"/>
+        <c:axId val="75674752"/>
         <c:scaling>
           <c:orientation val="minMax"/>
         </c:scaling>
@@ -13856,7 +13881,7 @@
             <a:endParaRPr lang="sr-Latn-CS"/>
           </a:p>
         </c:txPr>
-        <c:crossAx val="101882112"/>
+        <c:crossAx val="75656576"/>
         <c:crosses val="autoZero"/>
         <c:crossBetween val="between"/>
       </c:valAx>
@@ -17406,11 +17431,11 @@
           </c:val>
         </c:ser>
         <c:marker val="1"/>
-        <c:axId val="117328128"/>
-        <c:axId val="117354496"/>
+        <c:axId val="77589120"/>
+        <c:axId val="77623680"/>
       </c:lineChart>
       <c:catAx>
-        <c:axId val="117328128"/>
+        <c:axId val="77589120"/>
         <c:scaling>
           <c:orientation val="minMax"/>
         </c:scaling>
@@ -17451,14 +17476,14 @@
             <a:endParaRPr lang="sr-Latn-CS"/>
           </a:p>
         </c:txPr>
-        <c:crossAx val="117354496"/>
+        <c:crossAx val="77623680"/>
         <c:crosses val="autoZero"/>
         <c:auto val="1"/>
         <c:lblAlgn val="ctr"/>
         <c:lblOffset val="100"/>
       </c:catAx>
       <c:valAx>
-        <c:axId val="117354496"/>
+        <c:axId val="77623680"/>
         <c:scaling>
           <c:orientation val="minMax"/>
         </c:scaling>
@@ -17507,7 +17532,7 @@
             <a:endParaRPr lang="sr-Latn-CS"/>
           </a:p>
         </c:txPr>
-        <c:crossAx val="117328128"/>
+        <c:crossAx val="77589120"/>
         <c:crosses val="autoZero"/>
         <c:crossBetween val="between"/>
       </c:valAx>
@@ -17710,7 +17735,7 @@
           <c:xMode val="edge"/>
           <c:yMode val="edge"/>
           <c:x val="0.17667733873812491"/>
-          <c:y val="0.10326311441553149"/>
+          <c:y val="0.10326311441553154"/>
           <c:w val="0.78852134513937466"/>
           <c:h val="0.65885281997742862"/>
         </c:manualLayout>
@@ -17858,8 +17883,8 @@
         </c:ser>
         <c:gapWidth val="269"/>
         <c:overlap val="100"/>
-        <c:axId val="100352384"/>
-        <c:axId val="100354304"/>
+        <c:axId val="65041152"/>
+        <c:axId val="65043072"/>
       </c:barChart>
       <c:lineChart>
         <c:grouping val="standard"/>
@@ -17948,11 +17973,11 @@
           </c:val>
         </c:ser>
         <c:marker val="1"/>
-        <c:axId val="100352384"/>
-        <c:axId val="100354304"/>
+        <c:axId val="65041152"/>
+        <c:axId val="65043072"/>
       </c:lineChart>
       <c:catAx>
-        <c:axId val="100352384"/>
+        <c:axId val="65041152"/>
         <c:scaling>
           <c:orientation val="minMax"/>
         </c:scaling>
@@ -17993,14 +18018,14 @@
             <a:endParaRPr lang="sr-Latn-CS"/>
           </a:p>
         </c:txPr>
-        <c:crossAx val="100354304"/>
+        <c:crossAx val="65043072"/>
         <c:crosses val="autoZero"/>
         <c:auto val="1"/>
         <c:lblAlgn val="ctr"/>
         <c:lblOffset val="100"/>
       </c:catAx>
       <c:valAx>
-        <c:axId val="100354304"/>
+        <c:axId val="65043072"/>
         <c:scaling>
           <c:orientation val="minMax"/>
         </c:scaling>
@@ -18049,7 +18074,7 @@
             <a:endParaRPr lang="sr-Latn-CS"/>
           </a:p>
         </c:txPr>
-        <c:crossAx val="100352384"/>
+        <c:crossAx val="65041152"/>
         <c:crosses val="autoZero"/>
         <c:crossBetween val="between"/>
       </c:valAx>
@@ -18401,7 +18426,7 @@
           <c:xMode val="edge"/>
           <c:yMode val="edge"/>
           <c:x val="0.17667733873812491"/>
-          <c:y val="0.10326311441553149"/>
+          <c:y val="0.10326311441553154"/>
           <c:w val="0.78852134513937466"/>
           <c:h val="0.65885281997742862"/>
         </c:manualLayout>
@@ -18525,8 +18550,8 @@
         </c:ser>
         <c:gapWidth val="269"/>
         <c:overlap val="100"/>
-        <c:axId val="121387264"/>
-        <c:axId val="121405824"/>
+        <c:axId val="77281920"/>
+        <c:axId val="78480128"/>
       </c:barChart>
       <c:lineChart>
         <c:grouping val="standard"/>
@@ -18603,11 +18628,11 @@
           </c:val>
         </c:ser>
         <c:marker val="1"/>
-        <c:axId val="121387264"/>
-        <c:axId val="121405824"/>
+        <c:axId val="77281920"/>
+        <c:axId val="78480128"/>
       </c:lineChart>
       <c:catAx>
-        <c:axId val="121387264"/>
+        <c:axId val="77281920"/>
         <c:scaling>
           <c:orientation val="minMax"/>
         </c:scaling>
@@ -18648,14 +18673,14 @@
             <a:endParaRPr lang="sr-Latn-CS"/>
           </a:p>
         </c:txPr>
-        <c:crossAx val="121405824"/>
+        <c:crossAx val="78480128"/>
         <c:crosses val="autoZero"/>
         <c:auto val="1"/>
         <c:lblAlgn val="ctr"/>
         <c:lblOffset val="100"/>
       </c:catAx>
       <c:valAx>
-        <c:axId val="121405824"/>
+        <c:axId val="78480128"/>
         <c:scaling>
           <c:orientation val="minMax"/>
         </c:scaling>
@@ -18704,7 +18729,7 @@
             <a:endParaRPr lang="sr-Latn-CS"/>
           </a:p>
         </c:txPr>
-        <c:crossAx val="121387264"/>
+        <c:crossAx val="77281920"/>
         <c:crosses val="autoZero"/>
         <c:crossBetween val="between"/>
       </c:valAx>
@@ -19079,11 +19104,11 @@
           </c:val>
         </c:ser>
         <c:marker val="1"/>
-        <c:axId val="101656832"/>
-        <c:axId val="105857024"/>
+        <c:axId val="78523008"/>
+        <c:axId val="79126912"/>
       </c:lineChart>
       <c:catAx>
-        <c:axId val="101656832"/>
+        <c:axId val="78523008"/>
         <c:scaling>
           <c:orientation val="minMax"/>
         </c:scaling>
@@ -19124,14 +19149,14 @@
             <a:endParaRPr lang="sr-Latn-CS"/>
           </a:p>
         </c:txPr>
-        <c:crossAx val="105857024"/>
+        <c:crossAx val="79126912"/>
         <c:crosses val="autoZero"/>
         <c:auto val="1"/>
         <c:lblAlgn val="ctr"/>
         <c:lblOffset val="100"/>
       </c:catAx>
       <c:valAx>
-        <c:axId val="105857024"/>
+        <c:axId val="79126912"/>
         <c:scaling>
           <c:orientation val="minMax"/>
         </c:scaling>
@@ -19180,7 +19205,7 @@
             <a:endParaRPr lang="sr-Latn-CS"/>
           </a:p>
         </c:txPr>
-        <c:crossAx val="101656832"/>
+        <c:crossAx val="78523008"/>
         <c:crosses val="autoZero"/>
         <c:crossBetween val="between"/>
       </c:valAx>
@@ -19365,11 +19390,11 @@
         </c:ser>
         <c:gapWidth val="219"/>
         <c:overlap val="-27"/>
-        <c:axId val="135224320"/>
-        <c:axId val="135250688"/>
+        <c:axId val="79134080"/>
+        <c:axId val="79160448"/>
       </c:barChart>
       <c:catAx>
-        <c:axId val="135224320"/>
+        <c:axId val="79134080"/>
         <c:scaling>
           <c:orientation val="minMax"/>
         </c:scaling>
@@ -19410,14 +19435,14 @@
             <a:endParaRPr lang="sr-Latn-CS"/>
           </a:p>
         </c:txPr>
-        <c:crossAx val="135250688"/>
+        <c:crossAx val="79160448"/>
         <c:crosses val="autoZero"/>
         <c:auto val="1"/>
         <c:lblAlgn val="ctr"/>
         <c:lblOffset val="100"/>
       </c:catAx>
       <c:valAx>
-        <c:axId val="135250688"/>
+        <c:axId val="79160448"/>
         <c:scaling>
           <c:orientation val="minMax"/>
         </c:scaling>
@@ -19466,7 +19491,7 @@
             <a:endParaRPr lang="sr-Latn-CS"/>
           </a:p>
         </c:txPr>
-        <c:crossAx val="135224320"/>
+        <c:crossAx val="79134080"/>
         <c:crosses val="autoZero"/>
         <c:crossBetween val="between"/>
       </c:valAx>

</xml_diff>